<commit_message>
fix for loops in templates
</commit_message>
<xml_diff>
--- a/docassemble/MLHMotionRegardingChildSupport/data/templates/FOC_10_Addendum.docx
+++ b/docassemble/MLHMotionRegardingChildSupport/data/templates/FOC_10_Addendum.docx
@@ -61,7 +61,36 @@
           <w:szCs w:val="24"/>
           <w:highlight w:val="cyan"/>
         </w:rPr>
-        <w:t>child in children</w:t>
+        <w:t xml:space="preserve">child in </w:t>
+      </w:r>
+      <w:proofErr w:type="gramStart"/>
+      <w:r>
+        <w:rPr>
+          <w:rFonts w:ascii="Times New Roman" w:hAnsi="Times New Roman" w:cs="Times New Roman"/>
+          <w:sz w:val="24"/>
+          <w:szCs w:val="24"/>
+          <w:highlight w:val="cyan"/>
+        </w:rPr>
+        <w:t>children</w:t>
+      </w:r>
+      <w:r>
+        <w:rPr>
+          <w:rFonts w:ascii="Times New Roman" w:hAnsi="Times New Roman" w:cs="Times New Roman"/>
+          <w:sz w:val="24"/>
+          <w:szCs w:val="24"/>
+          <w:highlight w:val="cyan"/>
+        </w:rPr>
+        <w:t>[</w:t>
+      </w:r>
+      <w:proofErr w:type="gramEnd"/>
+      <w:r>
+        <w:rPr>
+          <w:rFonts w:ascii="Times New Roman" w:hAnsi="Times New Roman" w:cs="Times New Roman"/>
+          <w:sz w:val="24"/>
+          <w:szCs w:val="24"/>
+          <w:highlight w:val="cyan"/>
+        </w:rPr>
+        <w:t>7:]</w:t>
       </w:r>
       <w:r>
         <w:rPr>
@@ -92,6 +121,7 @@
           <w:szCs w:val="24"/>
         </w:rPr>
       </w:pPr>
+      <w:proofErr w:type="gramStart"/>
       <w:r>
         <w:rPr>
           <w:rFonts w:ascii="Times New Roman" w:hAnsi="Times New Roman" w:cs="Times New Roman"/>
@@ -116,8 +146,9 @@
           <w:szCs w:val="24"/>
           <w:highlight w:val="yellow"/>
         </w:rPr>
-        <w:t>children[7:]</w:t>
-      </w:r>
+        <w:t>child</w:t>
+      </w:r>
+      <w:proofErr w:type="gramEnd"/>
       <w:r>
         <w:rPr>
           <w:rFonts w:ascii="Times New Roman" w:hAnsi="Times New Roman" w:cs="Times New Roman"/>
@@ -429,6 +460,7 @@
               <w:szCs w:val="20"/>
             </w:rPr>
           </w:pPr>
+          <w:proofErr w:type="gramStart"/>
           <w:r>
             <w:rPr>
               <w:rFonts w:ascii="Helvetica" w:hAnsi="Helvetica" w:cs="Times New Roman"/>
@@ -438,7 +470,19 @@
               <w:sz w:val="20"/>
               <w:szCs w:val="20"/>
             </w:rPr>
-            <w:t>{{ the_court_number }}</w:t>
+            <w:t>{{ the</w:t>
+          </w:r>
+          <w:proofErr w:type="gramEnd"/>
+          <w:r>
+            <w:rPr>
+              <w:rFonts w:ascii="Helvetica" w:hAnsi="Helvetica" w:cs="Times New Roman"/>
+              <w:b/>
+              <w:bCs/>
+              <w:caps/>
+              <w:sz w:val="20"/>
+              <w:szCs w:val="20"/>
+            </w:rPr>
+            <w:t>_court_number }}</w:t>
           </w:r>
           <w:r>
             <w:rPr>
@@ -463,6 +507,7 @@
               <w:szCs w:val="20"/>
             </w:rPr>
           </w:pPr>
+          <w:proofErr w:type="gramStart"/>
           <w:r>
             <w:rPr>
               <w:rFonts w:ascii="Helvetica" w:hAnsi="Helvetica" w:cs="Times New Roman"/>
@@ -472,7 +517,19 @@
               <w:sz w:val="20"/>
               <w:szCs w:val="20"/>
             </w:rPr>
-            <w:t xml:space="preserve">{{ county_choice }} </w:t>
+            <w:t>{{ county</w:t>
+          </w:r>
+          <w:proofErr w:type="gramEnd"/>
+          <w:r>
+            <w:rPr>
+              <w:rFonts w:ascii="Helvetica" w:hAnsi="Helvetica" w:cs="Times New Roman"/>
+              <w:b/>
+              <w:bCs/>
+              <w:caps/>
+              <w:sz w:val="20"/>
+              <w:szCs w:val="20"/>
+            </w:rPr>
+            <w:t xml:space="preserve">_choice }} </w:t>
           </w:r>
           <w:r>
             <w:rPr>
@@ -691,6 +748,7 @@
               <w:szCs w:val="20"/>
             </w:rPr>
           </w:pPr>
+          <w:proofErr w:type="gramStart"/>
           <w:r>
             <w:rPr>
               <w:rFonts w:ascii="Helvetica" w:hAnsi="Helvetica" w:cs="Times New Roman"/>
@@ -710,7 +768,18 @@
               <w:sz w:val="20"/>
               <w:szCs w:val="20"/>
             </w:rPr>
-            <w:t>docket_number</w:t>
+            <w:t>docket</w:t>
+          </w:r>
+          <w:proofErr w:type="gramEnd"/>
+          <w:r>
+            <w:rPr>
+              <w:rFonts w:ascii="Helvetica" w:hAnsi="Helvetica" w:cs="Times New Roman"/>
+              <w:b/>
+              <w:bCs/>
+              <w:sz w:val="20"/>
+              <w:szCs w:val="20"/>
+            </w:rPr>
+            <w:t>_number</w:t>
           </w:r>
           <w:proofErr w:type="spellEnd"/>
           <w:r>
@@ -1143,6 +1212,7 @@
   <w:style w:type="character" w:default="1" w:styleId="DefaultParagraphFont">
     <w:name w:val="Default Paragraph Font"/>
     <w:uiPriority w:val="1"/>
+    <w:semiHidden/>
     <w:unhideWhenUsed/>
   </w:style>
   <w:style w:type="table" w:default="1" w:styleId="TableNormal">

</xml_diff>

<commit_message>
remove unnecessary code; fix len(list) to enable addenda; add addendum ref on doc; refine addenda format
</commit_message>
<xml_diff>
--- a/docassemble/MLHMotionRegardingChildSupport/data/templates/FOC_10_Addendum.docx
+++ b/docassemble/MLHMotionRegardingChildSupport/data/templates/FOC_10_Addendum.docx
@@ -90,8 +90,9 @@
           <w:szCs w:val="24"/>
           <w:highlight w:val="cyan"/>
         </w:rPr>
-        <w:t>7:]</w:t>
-      </w:r>
+        <w:t>7:</w:t>
+      </w:r>
+      <w:proofErr w:type="gramStart"/>
       <w:r>
         <w:rPr>
           <w:rFonts w:ascii="Times New Roman" w:hAnsi="Times New Roman" w:cs="Times New Roman"/>
@@ -99,6 +100,15 @@
           <w:szCs w:val="24"/>
           <w:highlight w:val="cyan"/>
         </w:rPr>
+        <w:t>]</w:t>
+      </w:r>
+      <w:r>
+        <w:rPr>
+          <w:rFonts w:ascii="Times New Roman" w:hAnsi="Times New Roman" w:cs="Times New Roman"/>
+          <w:sz w:val="24"/>
+          <w:szCs w:val="24"/>
+          <w:highlight w:val="cyan"/>
+        </w:rPr>
         <w:t xml:space="preserve"> </w:t>
       </w:r>
       <w:r>
@@ -109,6 +119,7 @@
         </w:rPr>
         <w:t>%}</w:t>
       </w:r>
+      <w:proofErr w:type="gramEnd"/>
     </w:p>
     <w:p>
       <w:pPr>
@@ -172,7 +183,31 @@
           <w:sz w:val="24"/>
           <w:szCs w:val="24"/>
         </w:rPr>
-        <w:t>,  overnights with payer: ________</w:t>
+        <w:t xml:space="preserve"> -</w:t>
+      </w:r>
+      <w:r>
+        <w:rPr>
+          <w:rFonts w:ascii="Times New Roman" w:hAnsi="Times New Roman" w:cs="Times New Roman"/>
+          <w:sz w:val="24"/>
+          <w:szCs w:val="24"/>
+        </w:rPr>
+        <w:t xml:space="preserve">  </w:t>
+      </w:r>
+      <w:r>
+        <w:rPr>
+          <w:rFonts w:ascii="Times New Roman" w:hAnsi="Times New Roman" w:cs="Times New Roman"/>
+          <w:sz w:val="24"/>
+          <w:szCs w:val="24"/>
+        </w:rPr>
+        <w:t>O</w:t>
+      </w:r>
+      <w:r>
+        <w:rPr>
+          <w:rFonts w:ascii="Times New Roman" w:hAnsi="Times New Roman" w:cs="Times New Roman"/>
+          <w:sz w:val="24"/>
+          <w:szCs w:val="24"/>
+        </w:rPr>
+        <w:t>vernights with payer: ________</w:t>
       </w:r>
     </w:p>
     <w:p>
@@ -290,8 +325,6 @@
       <w:jc w:val="center"/>
       <w:rPr>
         <w:rFonts w:ascii="Helvetica" w:hAnsi="Helvetica" w:cs="Times New Roman"/>
-        <w:b/>
-        <w:bCs/>
         <w:sz w:val="20"/>
         <w:szCs w:val="20"/>
       </w:rPr>
@@ -299,8 +332,6 @@
     <w:r>
       <w:rPr>
         <w:rFonts w:ascii="Helvetica" w:hAnsi="Helvetica" w:cs="Times New Roman"/>
-        <w:b/>
-        <w:bCs/>
         <w:sz w:val="20"/>
         <w:szCs w:val="20"/>
       </w:rPr>
@@ -313,8 +344,6 @@
       <w:jc w:val="center"/>
       <w:rPr>
         <w:rFonts w:ascii="Helvetica" w:hAnsi="Helvetica" w:cs="Times New Roman"/>
-        <w:b/>
-        <w:bCs/>
         <w:sz w:val="20"/>
         <w:szCs w:val="20"/>
       </w:rPr>
@@ -322,8 +351,6 @@
     <w:r>
       <w:rPr>
         <w:rFonts w:ascii="Helvetica" w:hAnsi="Helvetica" w:cs="Times New Roman"/>
-        <w:b/>
-        <w:bCs/>
         <w:sz w:val="20"/>
         <w:szCs w:val="20"/>
       </w:rPr>
@@ -339,8 +366,6 @@
     <w:r>
       <w:rPr>
         <w:rFonts w:ascii="Helvetica" w:hAnsi="Helvetica" w:cs="Times New Roman"/>
-        <w:b/>
-        <w:bCs/>
         <w:sz w:val="20"/>
         <w:szCs w:val="20"/>
       </w:rPr>
@@ -431,8 +456,6 @@
             <w:jc w:val="right"/>
             <w:rPr>
               <w:rFonts w:ascii="Helvetica" w:hAnsi="Helvetica" w:cs="Times New Roman"/>
-              <w:b/>
-              <w:bCs/>
               <w:sz w:val="20"/>
               <w:szCs w:val="20"/>
             </w:rPr>
@@ -440,8 +463,6 @@
           <w:r>
             <w:rPr>
               <w:rFonts w:ascii="Helvetica" w:hAnsi="Helvetica" w:cs="Times New Roman"/>
-              <w:b/>
-              <w:bCs/>
               <w:sz w:val="20"/>
               <w:szCs w:val="20"/>
             </w:rPr>
@@ -454,8 +475,6 @@
             <w:jc w:val="right"/>
             <w:rPr>
               <w:rFonts w:ascii="Helvetica" w:hAnsi="Helvetica" w:cs="Times New Roman"/>
-              <w:b/>
-              <w:bCs/>
               <w:sz w:val="20"/>
               <w:szCs w:val="20"/>
             </w:rPr>
@@ -464,8 +483,6 @@
           <w:r>
             <w:rPr>
               <w:rFonts w:ascii="Helvetica" w:hAnsi="Helvetica" w:cs="Times New Roman"/>
-              <w:b/>
-              <w:bCs/>
               <w:caps/>
               <w:sz w:val="20"/>
               <w:szCs w:val="20"/>
@@ -476,8 +493,6 @@
           <w:r>
             <w:rPr>
               <w:rFonts w:ascii="Helvetica" w:hAnsi="Helvetica" w:cs="Times New Roman"/>
-              <w:b/>
-              <w:bCs/>
               <w:caps/>
               <w:sz w:val="20"/>
               <w:szCs w:val="20"/>
@@ -487,8 +502,6 @@
           <w:r>
             <w:rPr>
               <w:rFonts w:ascii="Helvetica" w:hAnsi="Helvetica" w:cs="Times New Roman"/>
-              <w:b/>
-              <w:bCs/>
               <w:sz w:val="20"/>
               <w:szCs w:val="20"/>
             </w:rPr>
@@ -501,8 +514,6 @@
             <w:jc w:val="right"/>
             <w:rPr>
               <w:rFonts w:ascii="Times New Roman" w:hAnsi="Times New Roman" w:cs="Times New Roman"/>
-              <w:b/>
-              <w:bCs/>
               <w:sz w:val="20"/>
               <w:szCs w:val="20"/>
             </w:rPr>
@@ -511,8 +522,6 @@
           <w:r>
             <w:rPr>
               <w:rFonts w:ascii="Helvetica" w:hAnsi="Helvetica" w:cs="Times New Roman"/>
-              <w:b/>
-              <w:bCs/>
               <w:caps/>
               <w:sz w:val="20"/>
               <w:szCs w:val="20"/>
@@ -523,8 +532,6 @@
           <w:r>
             <w:rPr>
               <w:rFonts w:ascii="Helvetica" w:hAnsi="Helvetica" w:cs="Times New Roman"/>
-              <w:b/>
-              <w:bCs/>
               <w:caps/>
               <w:sz w:val="20"/>
               <w:szCs w:val="20"/>
@@ -534,8 +541,6 @@
           <w:r>
             <w:rPr>
               <w:rFonts w:ascii="Helvetica" w:hAnsi="Helvetica" w:cs="Times New Roman"/>
-              <w:b/>
-              <w:bCs/>
               <w:sz w:val="20"/>
               <w:szCs w:val="20"/>
             </w:rPr>
@@ -558,8 +563,6 @@
             <w:jc w:val="center"/>
             <w:rPr>
               <w:rFonts w:ascii="Helvetica" w:hAnsi="Helvetica" w:cs="Times New Roman"/>
-              <w:b/>
-              <w:bCs/>
               <w:sz w:val="20"/>
               <w:szCs w:val="20"/>
             </w:rPr>
@@ -567,8 +570,6 @@
           <w:r>
             <w:rPr>
               <w:rFonts w:ascii="Helvetica" w:hAnsi="Helvetica" w:cs="Times New Roman"/>
-              <w:b/>
-              <w:bCs/>
               <w:sz w:val="20"/>
               <w:szCs w:val="20"/>
             </w:rPr>
@@ -581,8 +582,6 @@
             <w:jc w:val="center"/>
             <w:rPr>
               <w:rFonts w:ascii="Helvetica" w:hAnsi="Helvetica" w:cs="Times New Roman"/>
-              <w:b/>
-              <w:bCs/>
               <w:sz w:val="20"/>
               <w:szCs w:val="20"/>
             </w:rPr>
@@ -590,8 +589,6 @@
           <w:r>
             <w:rPr>
               <w:rFonts w:ascii="Helvetica" w:hAnsi="Helvetica" w:cs="Times New Roman"/>
-              <w:b/>
-              <w:bCs/>
               <w:sz w:val="20"/>
               <w:szCs w:val="20"/>
             </w:rPr>
@@ -604,8 +601,6 @@
             <w:jc w:val="center"/>
             <w:rPr>
               <w:rFonts w:ascii="Helvetica" w:hAnsi="Helvetica" w:cs="Times New Roman"/>
-              <w:b/>
-              <w:bCs/>
               <w:sz w:val="18"/>
               <w:szCs w:val="18"/>
             </w:rPr>
@@ -613,8 +608,6 @@
           <w:r>
             <w:rPr>
               <w:rFonts w:ascii="Segoe UI Symbol" w:hAnsi="Segoe UI Symbol" w:cs="Segoe UI Symbol"/>
-              <w:b/>
-              <w:bCs/>
               <w:sz w:val="18"/>
               <w:szCs w:val="18"/>
             </w:rPr>
@@ -623,8 +616,6 @@
           <w:r>
             <w:rPr>
               <w:rFonts w:ascii="Helvetica" w:hAnsi="Helvetica" w:cs="Times New Roman"/>
-              <w:b/>
-              <w:bCs/>
               <w:sz w:val="18"/>
               <w:szCs w:val="18"/>
             </w:rPr>
@@ -633,8 +624,6 @@
           <w:r>
             <w:rPr>
               <w:rFonts w:ascii="Segoe UI Symbol" w:hAnsi="Segoe UI Symbol" w:cs="Segoe UI Symbol"/>
-              <w:b/>
-              <w:bCs/>
               <w:sz w:val="18"/>
               <w:szCs w:val="18"/>
             </w:rPr>
@@ -643,8 +632,6 @@
           <w:r>
             <w:rPr>
               <w:rFonts w:ascii="Helvetica" w:hAnsi="Helvetica" w:cs="Times New Roman"/>
-              <w:b/>
-              <w:bCs/>
               <w:sz w:val="18"/>
               <w:szCs w:val="18"/>
             </w:rPr>
@@ -657,8 +644,6 @@
             <w:jc w:val="center"/>
             <w:rPr>
               <w:rFonts w:ascii="Helvetica" w:hAnsi="Helvetica" w:cs="Times New Roman"/>
-              <w:b/>
-              <w:bCs/>
               <w:sz w:val="20"/>
               <w:szCs w:val="20"/>
             </w:rPr>
@@ -666,8 +651,6 @@
           <w:r>
             <w:rPr>
               <w:rFonts w:ascii="Segoe UI Symbol" w:hAnsi="Segoe UI Symbol" w:cs="Segoe UI Symbol"/>
-              <w:b/>
-              <w:bCs/>
               <w:sz w:val="18"/>
               <w:szCs w:val="18"/>
             </w:rPr>
@@ -676,8 +659,6 @@
           <w:r>
             <w:rPr>
               <w:rFonts w:ascii="Helvetica" w:hAnsi="Helvetica" w:cs="Times New Roman"/>
-              <w:b/>
-              <w:bCs/>
               <w:sz w:val="18"/>
               <w:szCs w:val="18"/>
             </w:rPr>
@@ -686,8 +667,6 @@
           <w:r>
             <w:rPr>
               <w:rFonts w:ascii="Segoe UI Symbol" w:hAnsi="Segoe UI Symbol" w:cs="Segoe UI Symbol"/>
-              <w:b/>
-              <w:bCs/>
               <w:sz w:val="18"/>
               <w:szCs w:val="18"/>
             </w:rPr>
@@ -696,8 +675,6 @@
           <w:r>
             <w:rPr>
               <w:rFonts w:ascii="Helvetica" w:hAnsi="Helvetica" w:cs="Times New Roman"/>
-              <w:b/>
-              <w:bCs/>
               <w:sz w:val="18"/>
               <w:szCs w:val="18"/>
             </w:rPr>
@@ -721,8 +698,6 @@
             <w:jc w:val="center"/>
             <w:rPr>
               <w:rFonts w:ascii="Helvetica" w:hAnsi="Helvetica" w:cs="Times New Roman"/>
-              <w:b/>
-              <w:bCs/>
               <w:sz w:val="20"/>
               <w:szCs w:val="20"/>
             </w:rPr>
@@ -730,8 +705,6 @@
           <w:r>
             <w:rPr>
               <w:rFonts w:ascii="Helvetica" w:hAnsi="Helvetica" w:cs="Times New Roman"/>
-              <w:b/>
-              <w:bCs/>
               <w:sz w:val="20"/>
               <w:szCs w:val="20"/>
             </w:rPr>
@@ -742,8 +715,6 @@
           <w:pPr>
             <w:jc w:val="center"/>
             <w:rPr>
-              <w:b/>
-              <w:bCs/>
               <w:sz w:val="20"/>
               <w:szCs w:val="20"/>
             </w:rPr>
@@ -752,8 +723,6 @@
           <w:r>
             <w:rPr>
               <w:rFonts w:ascii="Helvetica" w:hAnsi="Helvetica" w:cs="Times New Roman"/>
-              <w:b/>
-              <w:bCs/>
               <w:sz w:val="20"/>
               <w:szCs w:val="20"/>
             </w:rPr>
@@ -763,8 +732,6 @@
           <w:r>
             <w:rPr>
               <w:rFonts w:ascii="Helvetica" w:hAnsi="Helvetica" w:cs="Times New Roman"/>
-              <w:b/>
-              <w:bCs/>
               <w:sz w:val="20"/>
               <w:szCs w:val="20"/>
             </w:rPr>
@@ -774,8 +741,6 @@
           <w:r>
             <w:rPr>
               <w:rFonts w:ascii="Helvetica" w:hAnsi="Helvetica" w:cs="Times New Roman"/>
-              <w:b/>
-              <w:bCs/>
               <w:sz w:val="20"/>
               <w:szCs w:val="20"/>
             </w:rPr>
@@ -785,8 +750,6 @@
           <w:r>
             <w:rPr>
               <w:rFonts w:ascii="Helvetica" w:hAnsi="Helvetica" w:cs="Times New Roman"/>
-              <w:b/>
-              <w:bCs/>
               <w:sz w:val="20"/>
               <w:szCs w:val="20"/>
             </w:rPr>

</xml_diff>

<commit_message>
Added new forms, changed code for children in FOC10, updated addenda
</commit_message>
<xml_diff>
--- a/docassemble/MLHMotionRegardingChildSupport/data/templates/FOC_10_Addendum.docx
+++ b/docassemble/MLHMotionRegardingChildSupport/data/templates/FOC_10_Addendum.docx
@@ -1,6 +1,6 @@
 
 <file path=word/document.xml><?xml version="1.0" encoding="utf-8"?>
-<w:document xmlns:wpc="http://schemas.microsoft.com/office/word/2010/wordprocessingCanvas" xmlns:cx="http://schemas.microsoft.com/office/drawing/2014/chartex" xmlns:cx1="http://schemas.microsoft.com/office/drawing/2015/9/8/chartex" xmlns:cx2="http://schemas.microsoft.com/office/drawing/2015/10/21/chartex" xmlns:cx3="http://schemas.microsoft.com/office/drawing/2016/5/9/chartex" xmlns:cx4="http://schemas.microsoft.com/office/drawing/2016/5/10/chartex" xmlns:cx5="http://schemas.microsoft.com/office/drawing/2016/5/11/chartex" xmlns:cx6="http://schemas.microsoft.com/office/drawing/2016/5/12/chartex" xmlns:cx7="http://schemas.microsoft.com/office/drawing/2016/5/13/chartex" xmlns:cx8="http://schemas.microsoft.com/office/drawing/2016/5/14/chartex" xmlns:mc="http://schemas.openxmlformats.org/markup-compatibility/2006" xmlns:aink="http://schemas.microsoft.com/office/drawing/2016/ink" xmlns:am3d="http://schemas.microsoft.com/office/drawing/2017/model3d" xmlns:o="urn:schemas-microsoft-com:office:office" xmlns:oel="http://schemas.microsoft.com/office/2019/extlst" xmlns:r="http://schemas.openxmlformats.org/officeDocument/2006/relationships" xmlns:m="http://schemas.openxmlformats.org/officeDocument/2006/math" xmlns:v="urn:schemas-microsoft-com:vml" xmlns:wp14="http://schemas.microsoft.com/office/word/2010/wordprocessingDrawing" xmlns:wp="http://schemas.openxmlformats.org/drawingml/2006/wordprocessingDrawing" xmlns:w10="urn:schemas-microsoft-com:office:word" xmlns:w="http://schemas.openxmlformats.org/wordprocessingml/2006/main" xmlns:w14="http://schemas.microsoft.com/office/word/2010/wordml" xmlns:w15="http://schemas.microsoft.com/office/word/2012/wordml" xmlns:w16cex="http://schemas.microsoft.com/office/word/2018/wordml/cex" xmlns:w16cid="http://schemas.microsoft.com/office/word/2016/wordml/cid" xmlns:w16="http://schemas.microsoft.com/office/word/2018/wordml" xmlns:w16du="http://schemas.microsoft.com/office/word/2023/wordml/word16du" xmlns:w16sdtdh="http://schemas.microsoft.com/office/word/2020/wordml/sdtdatahash" xmlns:w16se="http://schemas.microsoft.com/office/word/2015/wordml/symex" xmlns:wpg="http://schemas.microsoft.com/office/word/2010/wordprocessingGroup" xmlns:wpi="http://schemas.microsoft.com/office/word/2010/wordprocessingInk" xmlns:wne="http://schemas.microsoft.com/office/word/2006/wordml" xmlns:wps="http://schemas.microsoft.com/office/word/2010/wordprocessingShape" mc:Ignorable="w14 w15 w16se w16cid w16 w16cex w16sdtdh w16du wp14">
+<w:document xmlns:wpc="http://schemas.microsoft.com/office/word/2010/wordprocessingCanvas" xmlns:cx="http://schemas.microsoft.com/office/drawing/2014/chartex" xmlns:cx1="http://schemas.microsoft.com/office/drawing/2015/9/8/chartex" xmlns:cx2="http://schemas.microsoft.com/office/drawing/2015/10/21/chartex" xmlns:cx3="http://schemas.microsoft.com/office/drawing/2016/5/9/chartex" xmlns:cx4="http://schemas.microsoft.com/office/drawing/2016/5/10/chartex" xmlns:cx5="http://schemas.microsoft.com/office/drawing/2016/5/11/chartex" xmlns:cx6="http://schemas.microsoft.com/office/drawing/2016/5/12/chartex" xmlns:cx7="http://schemas.microsoft.com/office/drawing/2016/5/13/chartex" xmlns:cx8="http://schemas.microsoft.com/office/drawing/2016/5/14/chartex" xmlns:mc="http://schemas.openxmlformats.org/markup-compatibility/2006" xmlns:aink="http://schemas.microsoft.com/office/drawing/2016/ink" xmlns:am3d="http://schemas.microsoft.com/office/drawing/2017/model3d" xmlns:o="urn:schemas-microsoft-com:office:office" xmlns:oel="http://schemas.microsoft.com/office/2019/extlst" xmlns:r="http://schemas.openxmlformats.org/officeDocument/2006/relationships" xmlns:m="http://schemas.openxmlformats.org/officeDocument/2006/math" xmlns:v="urn:schemas-microsoft-com:vml" xmlns:wp14="http://schemas.microsoft.com/office/word/2010/wordprocessingDrawing" xmlns:wp="http://schemas.openxmlformats.org/drawingml/2006/wordprocessingDrawing" xmlns:w10="urn:schemas-microsoft-com:office:word" xmlns:w="http://schemas.openxmlformats.org/wordprocessingml/2006/main" xmlns:w14="http://schemas.microsoft.com/office/word/2010/wordml" xmlns:w15="http://schemas.microsoft.com/office/word/2012/wordml" xmlns:w16cex="http://schemas.microsoft.com/office/word/2018/wordml/cex" xmlns:w16cid="http://schemas.microsoft.com/office/word/2016/wordml/cid" xmlns:w16="http://schemas.microsoft.com/office/word/2018/wordml" xmlns:w16du="http://schemas.microsoft.com/office/word/2023/wordml/word16du" xmlns:w16sdtdh="http://schemas.microsoft.com/office/word/2020/wordml/sdtdatahash" xmlns:w16sdtfl="http://schemas.microsoft.com/office/word/2024/wordml/sdtformatlock" xmlns:w16se="http://schemas.microsoft.com/office/word/2015/wordml/symex" xmlns:wpg="http://schemas.microsoft.com/office/word/2010/wordprocessingGroup" xmlns:wpi="http://schemas.microsoft.com/office/word/2010/wordprocessingInk" xmlns:wne="http://schemas.microsoft.com/office/word/2006/wordml" xmlns:wps="http://schemas.microsoft.com/office/word/2010/wordprocessingShape" mc:Ignorable="w14 w15 w16se w16cid w16 w16cex w16sdtdh w16sdtfl w16du wp14">
   <w:body>
     <w:p>
       <w:pPr>
@@ -90,7 +90,16 @@
           <w:szCs w:val="24"/>
           <w:highlight w:val="cyan"/>
         </w:rPr>
-        <w:t>7:</w:t>
+        <w:t>5</w:t>
+      </w:r>
+      <w:r>
+        <w:rPr>
+          <w:rFonts w:ascii="Times New Roman" w:hAnsi="Times New Roman" w:cs="Times New Roman"/>
+          <w:sz w:val="24"/>
+          <w:szCs w:val="24"/>
+          <w:highlight w:val="cyan"/>
+        </w:rPr>
+        <w:t>:</w:t>
       </w:r>
       <w:proofErr w:type="gramStart"/>
       <w:r>
@@ -132,7 +141,6 @@
           <w:szCs w:val="24"/>
         </w:rPr>
       </w:pPr>
-      <w:proofErr w:type="gramStart"/>
       <w:r>
         <w:rPr>
           <w:rFonts w:ascii="Times New Roman" w:hAnsi="Times New Roman" w:cs="Times New Roman"/>
@@ -159,7 +167,6 @@
         </w:rPr>
         <w:t>child</w:t>
       </w:r>
-      <w:proofErr w:type="gramEnd"/>
       <w:r>
         <w:rPr>
           <w:rFonts w:ascii="Times New Roman" w:hAnsi="Times New Roman" w:cs="Times New Roman"/>
@@ -199,7 +206,7 @@
           <w:sz w:val="24"/>
           <w:szCs w:val="24"/>
         </w:rPr>
-        <w:t>O</w:t>
+        <w:t>Annual o</w:t>
       </w:r>
       <w:r>
         <w:rPr>
@@ -292,7 +299,7 @@
 </file>
 
 <file path=word/endnotes.xml><?xml version="1.0" encoding="utf-8"?>
-<w:endnotes xmlns:wpc="http://schemas.microsoft.com/office/word/2010/wordprocessingCanvas" xmlns:cx="http://schemas.microsoft.com/office/drawing/2014/chartex" xmlns:cx1="http://schemas.microsoft.com/office/drawing/2015/9/8/chartex" xmlns:cx2="http://schemas.microsoft.com/office/drawing/2015/10/21/chartex" xmlns:cx3="http://schemas.microsoft.com/office/drawing/2016/5/9/chartex" xmlns:cx4="http://schemas.microsoft.com/office/drawing/2016/5/10/chartex" xmlns:cx5="http://schemas.microsoft.com/office/drawing/2016/5/11/chartex" xmlns:cx6="http://schemas.microsoft.com/office/drawing/2016/5/12/chartex" xmlns:cx7="http://schemas.microsoft.com/office/drawing/2016/5/13/chartex" xmlns:cx8="http://schemas.microsoft.com/office/drawing/2016/5/14/chartex" xmlns:mc="http://schemas.openxmlformats.org/markup-compatibility/2006" xmlns:aink="http://schemas.microsoft.com/office/drawing/2016/ink" xmlns:am3d="http://schemas.microsoft.com/office/drawing/2017/model3d" xmlns:o="urn:schemas-microsoft-com:office:office" xmlns:oel="http://schemas.microsoft.com/office/2019/extlst" xmlns:r="http://schemas.openxmlformats.org/officeDocument/2006/relationships" xmlns:m="http://schemas.openxmlformats.org/officeDocument/2006/math" xmlns:v="urn:schemas-microsoft-com:vml" xmlns:wp14="http://schemas.microsoft.com/office/word/2010/wordprocessingDrawing" xmlns:wp="http://schemas.openxmlformats.org/drawingml/2006/wordprocessingDrawing" xmlns:w10="urn:schemas-microsoft-com:office:word" xmlns:w="http://schemas.openxmlformats.org/wordprocessingml/2006/main" xmlns:w14="http://schemas.microsoft.com/office/word/2010/wordml" xmlns:w15="http://schemas.microsoft.com/office/word/2012/wordml" xmlns:w16cex="http://schemas.microsoft.com/office/word/2018/wordml/cex" xmlns:w16cid="http://schemas.microsoft.com/office/word/2016/wordml/cid" xmlns:w16="http://schemas.microsoft.com/office/word/2018/wordml" xmlns:w16du="http://schemas.microsoft.com/office/word/2023/wordml/word16du" xmlns:w16sdtdh="http://schemas.microsoft.com/office/word/2020/wordml/sdtdatahash" xmlns:w16se="http://schemas.microsoft.com/office/word/2015/wordml/symex" xmlns:wpg="http://schemas.microsoft.com/office/word/2010/wordprocessingGroup" xmlns:wpi="http://schemas.microsoft.com/office/word/2010/wordprocessingInk" xmlns:wne="http://schemas.microsoft.com/office/word/2006/wordml" xmlns:wps="http://schemas.microsoft.com/office/word/2010/wordprocessingShape" mc:Ignorable="w14 w15 w16se w16cid w16 w16cex w16sdtdh w16du wp14">
+<w:endnotes xmlns:wpc="http://schemas.microsoft.com/office/word/2010/wordprocessingCanvas" xmlns:cx="http://schemas.microsoft.com/office/drawing/2014/chartex" xmlns:cx1="http://schemas.microsoft.com/office/drawing/2015/9/8/chartex" xmlns:cx2="http://schemas.microsoft.com/office/drawing/2015/10/21/chartex" xmlns:cx3="http://schemas.microsoft.com/office/drawing/2016/5/9/chartex" xmlns:cx4="http://schemas.microsoft.com/office/drawing/2016/5/10/chartex" xmlns:cx5="http://schemas.microsoft.com/office/drawing/2016/5/11/chartex" xmlns:cx6="http://schemas.microsoft.com/office/drawing/2016/5/12/chartex" xmlns:cx7="http://schemas.microsoft.com/office/drawing/2016/5/13/chartex" xmlns:cx8="http://schemas.microsoft.com/office/drawing/2016/5/14/chartex" xmlns:mc="http://schemas.openxmlformats.org/markup-compatibility/2006" xmlns:aink="http://schemas.microsoft.com/office/drawing/2016/ink" xmlns:am3d="http://schemas.microsoft.com/office/drawing/2017/model3d" xmlns:o="urn:schemas-microsoft-com:office:office" xmlns:oel="http://schemas.microsoft.com/office/2019/extlst" xmlns:r="http://schemas.openxmlformats.org/officeDocument/2006/relationships" xmlns:m="http://schemas.openxmlformats.org/officeDocument/2006/math" xmlns:v="urn:schemas-microsoft-com:vml" xmlns:wp14="http://schemas.microsoft.com/office/word/2010/wordprocessingDrawing" xmlns:wp="http://schemas.openxmlformats.org/drawingml/2006/wordprocessingDrawing" xmlns:w10="urn:schemas-microsoft-com:office:word" xmlns:w="http://schemas.openxmlformats.org/wordprocessingml/2006/main" xmlns:w14="http://schemas.microsoft.com/office/word/2010/wordml" xmlns:w15="http://schemas.microsoft.com/office/word/2012/wordml" xmlns:w16cex="http://schemas.microsoft.com/office/word/2018/wordml/cex" xmlns:w16cid="http://schemas.microsoft.com/office/word/2016/wordml/cid" xmlns:w16="http://schemas.microsoft.com/office/word/2018/wordml" xmlns:w16du="http://schemas.microsoft.com/office/word/2023/wordml/word16du" xmlns:w16sdtdh="http://schemas.microsoft.com/office/word/2020/wordml/sdtdatahash" xmlns:w16sdtfl="http://schemas.microsoft.com/office/word/2024/wordml/sdtformatlock" xmlns:w16se="http://schemas.microsoft.com/office/word/2015/wordml/symex" xmlns:wpg="http://schemas.microsoft.com/office/word/2010/wordprocessingGroup" xmlns:wpi="http://schemas.microsoft.com/office/word/2010/wordprocessingInk" xmlns:wne="http://schemas.microsoft.com/office/word/2006/wordml" xmlns:wps="http://schemas.microsoft.com/office/word/2010/wordprocessingShape" mc:Ignorable="w14 w15 w16se w16cid w16 w16cex w16sdtdh w16sdtfl w16du wp14">
   <w:endnote w:type="separator" w:id="-1">
     <w:p>
       <w:pPr>
@@ -317,7 +324,7 @@
 </file>
 
 <file path=word/footer1.xml><?xml version="1.0" encoding="utf-8"?>
-<w:ftr xmlns:wpc="http://schemas.microsoft.com/office/word/2010/wordprocessingCanvas" xmlns:cx="http://schemas.microsoft.com/office/drawing/2014/chartex" xmlns:cx1="http://schemas.microsoft.com/office/drawing/2015/9/8/chartex" xmlns:cx2="http://schemas.microsoft.com/office/drawing/2015/10/21/chartex" xmlns:cx3="http://schemas.microsoft.com/office/drawing/2016/5/9/chartex" xmlns:cx4="http://schemas.microsoft.com/office/drawing/2016/5/10/chartex" xmlns:cx5="http://schemas.microsoft.com/office/drawing/2016/5/11/chartex" xmlns:cx6="http://schemas.microsoft.com/office/drawing/2016/5/12/chartex" xmlns:cx7="http://schemas.microsoft.com/office/drawing/2016/5/13/chartex" xmlns:cx8="http://schemas.microsoft.com/office/drawing/2016/5/14/chartex" xmlns:mc="http://schemas.openxmlformats.org/markup-compatibility/2006" xmlns:aink="http://schemas.microsoft.com/office/drawing/2016/ink" xmlns:am3d="http://schemas.microsoft.com/office/drawing/2017/model3d" xmlns:o="urn:schemas-microsoft-com:office:office" xmlns:oel="http://schemas.microsoft.com/office/2019/extlst" xmlns:r="http://schemas.openxmlformats.org/officeDocument/2006/relationships" xmlns:m="http://schemas.openxmlformats.org/officeDocument/2006/math" xmlns:v="urn:schemas-microsoft-com:vml" xmlns:wp14="http://schemas.microsoft.com/office/word/2010/wordprocessingDrawing" xmlns:wp="http://schemas.openxmlformats.org/drawingml/2006/wordprocessingDrawing" xmlns:w10="urn:schemas-microsoft-com:office:word" xmlns:w="http://schemas.openxmlformats.org/wordprocessingml/2006/main" xmlns:w14="http://schemas.microsoft.com/office/word/2010/wordml" xmlns:w15="http://schemas.microsoft.com/office/word/2012/wordml" xmlns:w16cex="http://schemas.microsoft.com/office/word/2018/wordml/cex" xmlns:w16cid="http://schemas.microsoft.com/office/word/2016/wordml/cid" xmlns:w16="http://schemas.microsoft.com/office/word/2018/wordml" xmlns:w16du="http://schemas.microsoft.com/office/word/2023/wordml/word16du" xmlns:w16sdtdh="http://schemas.microsoft.com/office/word/2020/wordml/sdtdatahash" xmlns:w16se="http://schemas.microsoft.com/office/word/2015/wordml/symex" xmlns:wpg="http://schemas.microsoft.com/office/word/2010/wordprocessingGroup" xmlns:wpi="http://schemas.microsoft.com/office/word/2010/wordprocessingInk" xmlns:wne="http://schemas.microsoft.com/office/word/2006/wordml" xmlns:wps="http://schemas.microsoft.com/office/word/2010/wordprocessingShape" mc:Ignorable="w14 w15 w16se w16cid w16 w16cex w16sdtdh w16du wp14">
+<w:ftr xmlns:wpc="http://schemas.microsoft.com/office/word/2010/wordprocessingCanvas" xmlns:cx="http://schemas.microsoft.com/office/drawing/2014/chartex" xmlns:cx1="http://schemas.microsoft.com/office/drawing/2015/9/8/chartex" xmlns:cx2="http://schemas.microsoft.com/office/drawing/2015/10/21/chartex" xmlns:cx3="http://schemas.microsoft.com/office/drawing/2016/5/9/chartex" xmlns:cx4="http://schemas.microsoft.com/office/drawing/2016/5/10/chartex" xmlns:cx5="http://schemas.microsoft.com/office/drawing/2016/5/11/chartex" xmlns:cx6="http://schemas.microsoft.com/office/drawing/2016/5/12/chartex" xmlns:cx7="http://schemas.microsoft.com/office/drawing/2016/5/13/chartex" xmlns:cx8="http://schemas.microsoft.com/office/drawing/2016/5/14/chartex" xmlns:mc="http://schemas.openxmlformats.org/markup-compatibility/2006" xmlns:aink="http://schemas.microsoft.com/office/drawing/2016/ink" xmlns:am3d="http://schemas.microsoft.com/office/drawing/2017/model3d" xmlns:o="urn:schemas-microsoft-com:office:office" xmlns:oel="http://schemas.microsoft.com/office/2019/extlst" xmlns:r="http://schemas.openxmlformats.org/officeDocument/2006/relationships" xmlns:m="http://schemas.openxmlformats.org/officeDocument/2006/math" xmlns:v="urn:schemas-microsoft-com:vml" xmlns:wp14="http://schemas.microsoft.com/office/word/2010/wordprocessingDrawing" xmlns:wp="http://schemas.openxmlformats.org/drawingml/2006/wordprocessingDrawing" xmlns:w10="urn:schemas-microsoft-com:office:word" xmlns:w="http://schemas.openxmlformats.org/wordprocessingml/2006/main" xmlns:w14="http://schemas.microsoft.com/office/word/2010/wordml" xmlns:w15="http://schemas.microsoft.com/office/word/2012/wordml" xmlns:w16cex="http://schemas.microsoft.com/office/word/2018/wordml/cex" xmlns:w16cid="http://schemas.microsoft.com/office/word/2016/wordml/cid" xmlns:w16="http://schemas.microsoft.com/office/word/2018/wordml" xmlns:w16du="http://schemas.microsoft.com/office/word/2023/wordml/word16du" xmlns:w16sdtdh="http://schemas.microsoft.com/office/word/2020/wordml/sdtdatahash" xmlns:w16sdtfl="http://schemas.microsoft.com/office/word/2024/wordml/sdtformatlock" xmlns:w16se="http://schemas.microsoft.com/office/word/2015/wordml/symex" xmlns:wpg="http://schemas.microsoft.com/office/word/2010/wordprocessingGroup" xmlns:wpi="http://schemas.microsoft.com/office/word/2010/wordprocessingInk" xmlns:wne="http://schemas.microsoft.com/office/word/2006/wordml" xmlns:wps="http://schemas.microsoft.com/office/word/2010/wordprocessingShape" mc:Ignorable="w14 w15 w16se w16cid w16 w16cex w16sdtdh w16sdtfl w16du wp14">
   <w:p>
     <w:pPr>
       <w:suppressAutoHyphens w:val="0"/>
@@ -397,7 +404,7 @@
 </file>
 
 <file path=word/footnotes.xml><?xml version="1.0" encoding="utf-8"?>
-<w:footnotes xmlns:wpc="http://schemas.microsoft.com/office/word/2010/wordprocessingCanvas" xmlns:cx="http://schemas.microsoft.com/office/drawing/2014/chartex" xmlns:cx1="http://schemas.microsoft.com/office/drawing/2015/9/8/chartex" xmlns:cx2="http://schemas.microsoft.com/office/drawing/2015/10/21/chartex" xmlns:cx3="http://schemas.microsoft.com/office/drawing/2016/5/9/chartex" xmlns:cx4="http://schemas.microsoft.com/office/drawing/2016/5/10/chartex" xmlns:cx5="http://schemas.microsoft.com/office/drawing/2016/5/11/chartex" xmlns:cx6="http://schemas.microsoft.com/office/drawing/2016/5/12/chartex" xmlns:cx7="http://schemas.microsoft.com/office/drawing/2016/5/13/chartex" xmlns:cx8="http://schemas.microsoft.com/office/drawing/2016/5/14/chartex" xmlns:mc="http://schemas.openxmlformats.org/markup-compatibility/2006" xmlns:aink="http://schemas.microsoft.com/office/drawing/2016/ink" xmlns:am3d="http://schemas.microsoft.com/office/drawing/2017/model3d" xmlns:o="urn:schemas-microsoft-com:office:office" xmlns:oel="http://schemas.microsoft.com/office/2019/extlst" xmlns:r="http://schemas.openxmlformats.org/officeDocument/2006/relationships" xmlns:m="http://schemas.openxmlformats.org/officeDocument/2006/math" xmlns:v="urn:schemas-microsoft-com:vml" xmlns:wp14="http://schemas.microsoft.com/office/word/2010/wordprocessingDrawing" xmlns:wp="http://schemas.openxmlformats.org/drawingml/2006/wordprocessingDrawing" xmlns:w10="urn:schemas-microsoft-com:office:word" xmlns:w="http://schemas.openxmlformats.org/wordprocessingml/2006/main" xmlns:w14="http://schemas.microsoft.com/office/word/2010/wordml" xmlns:w15="http://schemas.microsoft.com/office/word/2012/wordml" xmlns:w16cex="http://schemas.microsoft.com/office/word/2018/wordml/cex" xmlns:w16cid="http://schemas.microsoft.com/office/word/2016/wordml/cid" xmlns:w16="http://schemas.microsoft.com/office/word/2018/wordml" xmlns:w16du="http://schemas.microsoft.com/office/word/2023/wordml/word16du" xmlns:w16sdtdh="http://schemas.microsoft.com/office/word/2020/wordml/sdtdatahash" xmlns:w16se="http://schemas.microsoft.com/office/word/2015/wordml/symex" xmlns:wpg="http://schemas.microsoft.com/office/word/2010/wordprocessingGroup" xmlns:wpi="http://schemas.microsoft.com/office/word/2010/wordprocessingInk" xmlns:wne="http://schemas.microsoft.com/office/word/2006/wordml" xmlns:wps="http://schemas.microsoft.com/office/word/2010/wordprocessingShape" mc:Ignorable="w14 w15 w16se w16cid w16 w16cex w16sdtdh w16du wp14">
+<w:footnotes xmlns:wpc="http://schemas.microsoft.com/office/word/2010/wordprocessingCanvas" xmlns:cx="http://schemas.microsoft.com/office/drawing/2014/chartex" xmlns:cx1="http://schemas.microsoft.com/office/drawing/2015/9/8/chartex" xmlns:cx2="http://schemas.microsoft.com/office/drawing/2015/10/21/chartex" xmlns:cx3="http://schemas.microsoft.com/office/drawing/2016/5/9/chartex" xmlns:cx4="http://schemas.microsoft.com/office/drawing/2016/5/10/chartex" xmlns:cx5="http://schemas.microsoft.com/office/drawing/2016/5/11/chartex" xmlns:cx6="http://schemas.microsoft.com/office/drawing/2016/5/12/chartex" xmlns:cx7="http://schemas.microsoft.com/office/drawing/2016/5/13/chartex" xmlns:cx8="http://schemas.microsoft.com/office/drawing/2016/5/14/chartex" xmlns:mc="http://schemas.openxmlformats.org/markup-compatibility/2006" xmlns:aink="http://schemas.microsoft.com/office/drawing/2016/ink" xmlns:am3d="http://schemas.microsoft.com/office/drawing/2017/model3d" xmlns:o="urn:schemas-microsoft-com:office:office" xmlns:oel="http://schemas.microsoft.com/office/2019/extlst" xmlns:r="http://schemas.openxmlformats.org/officeDocument/2006/relationships" xmlns:m="http://schemas.openxmlformats.org/officeDocument/2006/math" xmlns:v="urn:schemas-microsoft-com:vml" xmlns:wp14="http://schemas.microsoft.com/office/word/2010/wordprocessingDrawing" xmlns:wp="http://schemas.openxmlformats.org/drawingml/2006/wordprocessingDrawing" xmlns:w10="urn:schemas-microsoft-com:office:word" xmlns:w="http://schemas.openxmlformats.org/wordprocessingml/2006/main" xmlns:w14="http://schemas.microsoft.com/office/word/2010/wordml" xmlns:w15="http://schemas.microsoft.com/office/word/2012/wordml" xmlns:w16cex="http://schemas.microsoft.com/office/word/2018/wordml/cex" xmlns:w16cid="http://schemas.microsoft.com/office/word/2016/wordml/cid" xmlns:w16="http://schemas.microsoft.com/office/word/2018/wordml" xmlns:w16du="http://schemas.microsoft.com/office/word/2023/wordml/word16du" xmlns:w16sdtdh="http://schemas.microsoft.com/office/word/2020/wordml/sdtdatahash" xmlns:w16sdtfl="http://schemas.microsoft.com/office/word/2024/wordml/sdtformatlock" xmlns:w16se="http://schemas.microsoft.com/office/word/2015/wordml/symex" xmlns:wpg="http://schemas.microsoft.com/office/word/2010/wordprocessingGroup" xmlns:wpi="http://schemas.microsoft.com/office/word/2010/wordprocessingInk" xmlns:wne="http://schemas.microsoft.com/office/word/2006/wordml" xmlns:wps="http://schemas.microsoft.com/office/word/2010/wordprocessingShape" mc:Ignorable="w14 w15 w16se w16cid w16 w16cex w16sdtdh w16sdtfl w16du wp14">
   <w:footnote w:type="separator" w:id="-1">
     <w:p>
       <w:pPr>
@@ -422,7 +429,7 @@
 </file>
 
 <file path=word/header1.xml><?xml version="1.0" encoding="utf-8"?>
-<w:hdr xmlns:wpc="http://schemas.microsoft.com/office/word/2010/wordprocessingCanvas" xmlns:cx="http://schemas.microsoft.com/office/drawing/2014/chartex" xmlns:cx1="http://schemas.microsoft.com/office/drawing/2015/9/8/chartex" xmlns:cx2="http://schemas.microsoft.com/office/drawing/2015/10/21/chartex" xmlns:cx3="http://schemas.microsoft.com/office/drawing/2016/5/9/chartex" xmlns:cx4="http://schemas.microsoft.com/office/drawing/2016/5/10/chartex" xmlns:cx5="http://schemas.microsoft.com/office/drawing/2016/5/11/chartex" xmlns:cx6="http://schemas.microsoft.com/office/drawing/2016/5/12/chartex" xmlns:cx7="http://schemas.microsoft.com/office/drawing/2016/5/13/chartex" xmlns:cx8="http://schemas.microsoft.com/office/drawing/2016/5/14/chartex" xmlns:mc="http://schemas.openxmlformats.org/markup-compatibility/2006" xmlns:aink="http://schemas.microsoft.com/office/drawing/2016/ink" xmlns:am3d="http://schemas.microsoft.com/office/drawing/2017/model3d" xmlns:o="urn:schemas-microsoft-com:office:office" xmlns:oel="http://schemas.microsoft.com/office/2019/extlst" xmlns:r="http://schemas.openxmlformats.org/officeDocument/2006/relationships" xmlns:m="http://schemas.openxmlformats.org/officeDocument/2006/math" xmlns:v="urn:schemas-microsoft-com:vml" xmlns:wp14="http://schemas.microsoft.com/office/word/2010/wordprocessingDrawing" xmlns:wp="http://schemas.openxmlformats.org/drawingml/2006/wordprocessingDrawing" xmlns:w10="urn:schemas-microsoft-com:office:word" xmlns:w="http://schemas.openxmlformats.org/wordprocessingml/2006/main" xmlns:w14="http://schemas.microsoft.com/office/word/2010/wordml" xmlns:w15="http://schemas.microsoft.com/office/word/2012/wordml" xmlns:w16cex="http://schemas.microsoft.com/office/word/2018/wordml/cex" xmlns:w16cid="http://schemas.microsoft.com/office/word/2016/wordml/cid" xmlns:w16="http://schemas.microsoft.com/office/word/2018/wordml" xmlns:w16du="http://schemas.microsoft.com/office/word/2023/wordml/word16du" xmlns:w16sdtdh="http://schemas.microsoft.com/office/word/2020/wordml/sdtdatahash" xmlns:w16se="http://schemas.microsoft.com/office/word/2015/wordml/symex" xmlns:wpg="http://schemas.microsoft.com/office/word/2010/wordprocessingGroup" xmlns:wpi="http://schemas.microsoft.com/office/word/2010/wordprocessingInk" xmlns:wne="http://schemas.microsoft.com/office/word/2006/wordml" xmlns:wps="http://schemas.microsoft.com/office/word/2010/wordprocessingShape" mc:Ignorable="w14 w15 w16se w16cid w16 w16cex w16sdtdh w16du wp14">
+<w:hdr xmlns:wpc="http://schemas.microsoft.com/office/word/2010/wordprocessingCanvas" xmlns:cx="http://schemas.microsoft.com/office/drawing/2014/chartex" xmlns:cx1="http://schemas.microsoft.com/office/drawing/2015/9/8/chartex" xmlns:cx2="http://schemas.microsoft.com/office/drawing/2015/10/21/chartex" xmlns:cx3="http://schemas.microsoft.com/office/drawing/2016/5/9/chartex" xmlns:cx4="http://schemas.microsoft.com/office/drawing/2016/5/10/chartex" xmlns:cx5="http://schemas.microsoft.com/office/drawing/2016/5/11/chartex" xmlns:cx6="http://schemas.microsoft.com/office/drawing/2016/5/12/chartex" xmlns:cx7="http://schemas.microsoft.com/office/drawing/2016/5/13/chartex" xmlns:cx8="http://schemas.microsoft.com/office/drawing/2016/5/14/chartex" xmlns:mc="http://schemas.openxmlformats.org/markup-compatibility/2006" xmlns:aink="http://schemas.microsoft.com/office/drawing/2016/ink" xmlns:am3d="http://schemas.microsoft.com/office/drawing/2017/model3d" xmlns:o="urn:schemas-microsoft-com:office:office" xmlns:oel="http://schemas.microsoft.com/office/2019/extlst" xmlns:r="http://schemas.openxmlformats.org/officeDocument/2006/relationships" xmlns:m="http://schemas.openxmlformats.org/officeDocument/2006/math" xmlns:v="urn:schemas-microsoft-com:vml" xmlns:wp14="http://schemas.microsoft.com/office/word/2010/wordprocessingDrawing" xmlns:wp="http://schemas.openxmlformats.org/drawingml/2006/wordprocessingDrawing" xmlns:w10="urn:schemas-microsoft-com:office:word" xmlns:w="http://schemas.openxmlformats.org/wordprocessingml/2006/main" xmlns:w14="http://schemas.microsoft.com/office/word/2010/wordml" xmlns:w15="http://schemas.microsoft.com/office/word/2012/wordml" xmlns:w16cex="http://schemas.microsoft.com/office/word/2018/wordml/cex" xmlns:w16cid="http://schemas.microsoft.com/office/word/2016/wordml/cid" xmlns:w16="http://schemas.microsoft.com/office/word/2018/wordml" xmlns:w16du="http://schemas.microsoft.com/office/word/2023/wordml/word16du" xmlns:w16sdtdh="http://schemas.microsoft.com/office/word/2020/wordml/sdtdatahash" xmlns:w16sdtfl="http://schemas.microsoft.com/office/word/2024/wordml/sdtformatlock" xmlns:w16se="http://schemas.microsoft.com/office/word/2015/wordml/symex" xmlns:wpg="http://schemas.microsoft.com/office/word/2010/wordprocessingGroup" xmlns:wpi="http://schemas.microsoft.com/office/word/2010/wordprocessingInk" xmlns:wne="http://schemas.microsoft.com/office/word/2006/wordml" xmlns:wps="http://schemas.microsoft.com/office/word/2010/wordprocessingShape" mc:Ignorable="w14 w15 w16se w16cid w16 w16cex w16sdtdh w16sdtfl w16du wp14">
   <w:tbl>
     <w:tblPr>
       <w:tblStyle w:val="TableGrid"/>
@@ -768,7 +775,7 @@
 </file>
 
 <file path=word/styles.xml><?xml version="1.0" encoding="utf-8"?>
-<w:styles xmlns:mc="http://schemas.openxmlformats.org/markup-compatibility/2006" xmlns:r="http://schemas.openxmlformats.org/officeDocument/2006/relationships" xmlns:w="http://schemas.openxmlformats.org/wordprocessingml/2006/main" xmlns:w14="http://schemas.microsoft.com/office/word/2010/wordml" xmlns:w15="http://schemas.microsoft.com/office/word/2012/wordml" xmlns:w16cex="http://schemas.microsoft.com/office/word/2018/wordml/cex" xmlns:w16cid="http://schemas.microsoft.com/office/word/2016/wordml/cid" xmlns:w16="http://schemas.microsoft.com/office/word/2018/wordml" xmlns:w16du="http://schemas.microsoft.com/office/word/2023/wordml/word16du" xmlns:w16sdtdh="http://schemas.microsoft.com/office/word/2020/wordml/sdtdatahash" xmlns:w16se="http://schemas.microsoft.com/office/word/2015/wordml/symex" mc:Ignorable="w14 w15 w16se w16cid w16 w16cex w16sdtdh w16du">
+<w:styles xmlns:mc="http://schemas.openxmlformats.org/markup-compatibility/2006" xmlns:r="http://schemas.openxmlformats.org/officeDocument/2006/relationships" xmlns:w="http://schemas.openxmlformats.org/wordprocessingml/2006/main" xmlns:w14="http://schemas.microsoft.com/office/word/2010/wordml" xmlns:w15="http://schemas.microsoft.com/office/word/2012/wordml" xmlns:w16cex="http://schemas.microsoft.com/office/word/2018/wordml/cex" xmlns:w16cid="http://schemas.microsoft.com/office/word/2016/wordml/cid" xmlns:w16="http://schemas.microsoft.com/office/word/2018/wordml" xmlns:w16du="http://schemas.microsoft.com/office/word/2023/wordml/word16du" xmlns:w16sdtdh="http://schemas.microsoft.com/office/word/2020/wordml/sdtdatahash" xmlns:w16sdtfl="http://schemas.microsoft.com/office/word/2024/wordml/sdtformatlock" xmlns:w16se="http://schemas.microsoft.com/office/word/2015/wordml/symex" mc:Ignorable="w14 w15 w16se w16cid w16 w16cex w16sdtdh w16sdtfl w16du">
   <w:docDefaults>
     <w:rPrDefault>
       <w:rPr>

</xml_diff>